<commit_message>
CR après relecture GT
</commit_message>
<xml_diff>
--- a/suivi/2023-04-12-Reunion-Georisques/23-0710_CR_Reunion-Georisques-GT-risques-12-04-2023.docx
+++ b/suivi/2023-04-12-Reunion-Georisques/23-0710_CR_Reunion-Georisques-GT-risques-12-04-2023.docx
@@ -58,7 +58,7 @@
                 <w:lang w:eastAsia="fr-FR"/>
               </w:rPr>
               <w:drawing>
-                <wp:anchor distT="0" distB="0" distL="114935" distR="114935" simplePos="0" relativeHeight="251666432" behindDoc="0" locked="0" layoutInCell="1" allowOverlap="1" wp14:anchorId="129500A4" wp14:editId="794646C0">
+                <wp:anchor distT="0" distB="0" distL="114935" distR="114935" simplePos="0" relativeHeight="251666432" behindDoc="0" locked="0" layoutInCell="1" allowOverlap="1" wp14:anchorId="5CA2E0E0" wp14:editId="6F99C97D">
                   <wp:simplePos x="0" y="0"/>
                   <wp:positionH relativeFrom="column">
                     <wp:posOffset>-22225</wp:posOffset>
@@ -242,7 +242,7 @@
                 <w:lang w:eastAsia="fr-FR"/>
               </w:rPr>
               <w:drawing>
-                <wp:anchor distT="0" distB="0" distL="114300" distR="114300" simplePos="0" relativeHeight="251659264" behindDoc="1" locked="0" layoutInCell="1" allowOverlap="1" wp14:anchorId="18153647" wp14:editId="00D00575">
+                <wp:anchor distT="0" distB="0" distL="114300" distR="114300" simplePos="0" relativeHeight="251659264" behindDoc="1" locked="0" layoutInCell="1" allowOverlap="1" wp14:anchorId="79D3B1A0" wp14:editId="495232A6">
                   <wp:simplePos x="0" y="0"/>
                   <wp:positionH relativeFrom="column">
                     <wp:posOffset>99695</wp:posOffset>
@@ -296,7 +296,7 @@
                 <w:lang w:eastAsia="fr-FR"/>
               </w:rPr>
               <w:drawing>
-                <wp:anchor distT="0" distB="1905" distL="114300" distR="120650" simplePos="0" relativeHeight="251661312" behindDoc="1" locked="0" layoutInCell="1" allowOverlap="1" wp14:anchorId="476E0DCE" wp14:editId="6414696F">
+                <wp:anchor distT="0" distB="1905" distL="114300" distR="120650" simplePos="0" relativeHeight="251661312" behindDoc="1" locked="0" layoutInCell="1" allowOverlap="1" wp14:anchorId="716DD6F4" wp14:editId="1DDC47E1">
                   <wp:simplePos x="0" y="0"/>
                   <wp:positionH relativeFrom="column">
                     <wp:posOffset>1262380</wp:posOffset>
@@ -1050,25 +1050,7 @@
                 <w:sz w:val="20"/>
                 <w:szCs w:val="20"/>
               </w:rPr>
-              <w:t xml:space="preserve">Thierry </w:t>
-            </w:r>
-            <w:proofErr w:type="spellStart"/>
-            <w:r>
-              <w:rPr>
-                <w:rFonts w:ascii="Arial" w:hAnsi="Arial" w:cs="Arial"/>
-                <w:sz w:val="20"/>
-                <w:szCs w:val="20"/>
-              </w:rPr>
-              <w:t>Vilmus</w:t>
-            </w:r>
-            <w:proofErr w:type="spellEnd"/>
-            <w:r>
-              <w:rPr>
-                <w:rFonts w:ascii="Arial" w:hAnsi="Arial" w:cs="Arial"/>
-                <w:sz w:val="20"/>
-                <w:szCs w:val="20"/>
-              </w:rPr>
-              <w:t xml:space="preserve"> - BRGM </w:t>
+              <w:t xml:space="preserve">Thierry Vilmus - BRGM </w:t>
             </w:r>
           </w:p>
           <w:p>
@@ -1683,6 +1665,15 @@
                 <w:szCs w:val="20"/>
               </w:rPr>
             </w:pPr>
+            <w:r>
+              <w:rPr>
+                <w:rFonts w:ascii="Arial" w:eastAsia="Times New Roman" w:hAnsi="Arial" w:cs="Arial"/>
+                <w:color w:val="000000"/>
+                <w:sz w:val="20"/>
+                <w:szCs w:val="20"/>
+              </w:rPr>
+              <w:t>10/05/2023</w:t>
+            </w:r>
           </w:p>
         </w:tc>
         <w:tc>
@@ -1851,6 +1842,8 @@
           <w:numId w:val="13"/>
         </w:numPr>
       </w:pPr>
+      <w:commentRangeStart w:id="0"/>
+      <w:commentRangeStart w:id="1"/>
       <w:r>
         <w:t xml:space="preserve">Les dysfonctionnements constatés de l’alimentation de </w:t>
       </w:r>
@@ -1874,7 +1867,21 @@
       <w:r>
         <w:t>GeoIDE</w:t>
       </w:r>
+      <w:commentRangeEnd w:id="0"/>
       <w:proofErr w:type="spellEnd"/>
+      <w:r>
+        <w:rPr>
+          <w:rStyle w:val="Marquedecommentaire"/>
+        </w:rPr>
+        <w:commentReference w:id="0"/>
+      </w:r>
+      <w:commentRangeEnd w:id="1"/>
+      <w:r>
+        <w:rPr>
+          <w:rStyle w:val="Marquedecommentaire"/>
+        </w:rPr>
+        <w:commentReference w:id="1"/>
+      </w:r>
     </w:p>
     <w:p>
       <w:pPr>
@@ -1963,7 +1970,7 @@
       <w:r>
         <w:t xml:space="preserve"> en 2023 (cf. </w:t>
       </w:r>
-      <w:hyperlink r:id="rId14" w:history="1">
+      <w:hyperlink r:id="rId15" w:history="1">
         <w:r>
           <w:rPr>
             <w:rStyle w:val="Lienhypertexte"/>
@@ -1992,10 +1999,29 @@
         <w:t xml:space="preserve"> (carte interactive)</w:t>
       </w:r>
       <w:r>
-        <w:t>.  L</w:t>
+        <w:t xml:space="preserve">.  </w:t>
+      </w:r>
+      <w:commentRangeStart w:id="3"/>
+      <w:commentRangeStart w:id="4"/>
+      <w:r>
+        <w:t>L</w:t>
       </w:r>
       <w:r>
         <w:t>es données de risques accessibles seront rassemblées par type de risques et devront être de qualité.</w:t>
+      </w:r>
+      <w:commentRangeEnd w:id="3"/>
+      <w:r>
+        <w:rPr>
+          <w:rStyle w:val="Marquedecommentaire"/>
+        </w:rPr>
+        <w:commentReference w:id="3"/>
+      </w:r>
+      <w:commentRangeEnd w:id="4"/>
+      <w:r>
+        <w:rPr>
+          <w:rStyle w:val="Marquedecommentaire"/>
+        </w:rPr>
+        <w:commentReference w:id="4"/>
       </w:r>
     </w:p>
     <w:p>
@@ -2035,7 +2061,7 @@
       <w:r>
         <w:t xml:space="preserve"> sont documentées ici : </w:t>
       </w:r>
-      <w:hyperlink r:id="rId15" w:history="1">
+      <w:hyperlink r:id="rId16" w:history="1">
         <w:r>
           <w:rPr>
             <w:rStyle w:val="Lienhypertexte"/>
@@ -2152,7 +2178,7 @@
       <w:r>
         <w:t xml:space="preserve"> (cf. </w:t>
       </w:r>
-      <w:hyperlink r:id="rId16" w:history="1">
+      <w:hyperlink r:id="rId17" w:history="1">
         <w:r>
           <w:rPr>
             <w:rStyle w:val="Lienhypertexte"/>
@@ -2242,7 +2268,19 @@
         <w:rPr>
           <w:rFonts w:cstheme="minorHAnsi"/>
         </w:rPr>
-        <w:t xml:space="preserve">Il n’y a pas vraiment d’attenus particuliers du BRGM sur les </w:t>
+        <w:t>Il n’y a pas vraiment d’atten</w:t>
+      </w:r>
+      <w:r>
+        <w:rPr>
+          <w:rFonts w:cstheme="minorHAnsi"/>
+        </w:rPr>
+        <w:t>d</w:t>
+      </w:r>
+      <w:r>
+        <w:rPr>
+          <w:rFonts w:cstheme="minorHAnsi"/>
+        </w:rPr>
+        <w:t xml:space="preserve">us particuliers du BRGM sur les </w:t>
       </w:r>
       <w:r>
         <w:rPr>
@@ -2340,6 +2378,8 @@
           <w:rFonts w:cstheme="minorHAnsi"/>
         </w:rPr>
       </w:pPr>
+      <w:commentRangeStart w:id="5"/>
+      <w:commentRangeStart w:id="6"/>
       <w:r>
         <w:rPr>
           <w:rFonts w:cstheme="minorHAnsi"/>
@@ -2351,6 +2391,20 @@
           <w:rFonts w:cstheme="minorHAnsi"/>
         </w:rPr>
         <w:t xml:space="preserve">   </w:t>
+      </w:r>
+      <w:commentRangeEnd w:id="5"/>
+      <w:r>
+        <w:rPr>
+          <w:rStyle w:val="Marquedecommentaire"/>
+        </w:rPr>
+        <w:commentReference w:id="5"/>
+      </w:r>
+      <w:commentRangeEnd w:id="6"/>
+      <w:r>
+        <w:rPr>
+          <w:rStyle w:val="Marquedecommentaire"/>
+        </w:rPr>
+        <w:commentReference w:id="6"/>
       </w:r>
     </w:p>
     <w:p>
@@ -2452,11 +2506,9 @@
         </w:rPr>
         <w:t xml:space="preserve">Pour les métadonnées, les règles d’implémentations en XML des métadonnées INSPIRE selon la norme ISO-19115 s’appliquent. </w:t>
       </w:r>
-      <w:bookmarkStart w:id="0" w:name="_GoBack"/>
-      <w:bookmarkEnd w:id="0"/>
     </w:p>
     <w:sectPr>
-      <w:footerReference w:type="default" r:id="rId17"/>
+      <w:footerReference w:type="default" r:id="rId18"/>
       <w:pgSz w:w="11906" w:h="16838"/>
       <w:pgMar w:top="1417" w:right="1417" w:bottom="1417" w:left="1417" w:header="708" w:footer="708" w:gutter="0"/>
       <w:cols w:space="708"/>
@@ -2464,6 +2516,217 @@
     </w:sectPr>
   </w:body>
 </w:document>
+</file>
+
+<file path=word/comments.xml><?xml version="1.0" encoding="utf-8"?>
+<w:comments xmlns:wpc="http://schemas.microsoft.com/office/word/2010/wordprocessingCanvas" xmlns:mc="http://schemas.openxmlformats.org/markup-compatibility/2006" xmlns:o="urn:schemas-microsoft-com:office:office" xmlns:r="http://schemas.openxmlformats.org/officeDocument/2006/relationships" xmlns:m="http://schemas.openxmlformats.org/officeDocument/2006/math" xmlns:v="urn:schemas-microsoft-com:vml" xmlns:wp14="http://schemas.microsoft.com/office/word/2010/wordprocessingDrawing" xmlns:wp="http://schemas.openxmlformats.org/drawingml/2006/wordprocessingDrawing" xmlns:w10="urn:schemas-microsoft-com:office:word" xmlns:w="http://schemas.openxmlformats.org/wordprocessingml/2006/main" xmlns:w14="http://schemas.microsoft.com/office/word/2010/wordml" xmlns:wpg="http://schemas.microsoft.com/office/word/2010/wordprocessingGroup" xmlns:wpi="http://schemas.microsoft.com/office/word/2010/wordprocessingInk" xmlns:wne="http://schemas.microsoft.com/office/word/2006/wordml" xmlns:wps="http://schemas.microsoft.com/office/word/2010/wordprocessingShape" mc:Ignorable="w14 wp14">
+  <w:comment w:id="0" w:author="GOULAMOUSSÈNE Youven" w:date="2023-04-18T09:14:00Z" w:initials="BRIL">
+    <w:p>
+      <w:pPr>
+        <w:pStyle w:val="Commentaire"/>
+      </w:pPr>
+      <w:bookmarkStart w:id="2" w:name="_GoBack"/>
+      <w:bookmarkEnd w:id="2"/>
+      <w:r>
+        <w:rPr>
+          <w:rStyle w:val="Marquedecommentaire"/>
+        </w:rPr>
+        <w:annotationRef/>
+      </w:r>
+      <w:r>
+        <w:t xml:space="preserve">Une action est prévue pour améliorer l’alimentation de </w:t>
+      </w:r>
+      <w:proofErr w:type="spellStart"/>
+      <w:r>
+        <w:t>géorisque</w:t>
+      </w:r>
+      <w:proofErr w:type="spellEnd"/>
+      <w:r>
+        <w:t xml:space="preserve"> ? si </w:t>
+      </w:r>
+      <w:proofErr w:type="gramStart"/>
+      <w:r>
+        <w:t>oui ,</w:t>
+      </w:r>
+      <w:proofErr w:type="gramEnd"/>
+      <w:r>
+        <w:t xml:space="preserve"> quel sont les axes d’améliorations ? </w:t>
+      </w:r>
+    </w:p>
+  </w:comment>
+  <w:comment w:id="1" w:author="Gilles Cebelieu" w:date="2023-05-03T10:01:00Z" w:initials="GC">
+    <w:p>
+      <w:pPr>
+        <w:pStyle w:val="Commentaire"/>
+      </w:pPr>
+      <w:r>
+        <w:rPr>
+          <w:rStyle w:val="Marquedecommentaire"/>
+        </w:rPr>
+        <w:annotationRef/>
+      </w:r>
+      <w:r>
+        <w:t>A</w:t>
+      </w:r>
+      <w:r>
+        <w:t xml:space="preserve"> court terme : à </w:t>
+      </w:r>
+      <w:r>
+        <w:t xml:space="preserve"> voir avec DAGSI et </w:t>
+      </w:r>
+      <w:proofErr w:type="spellStart"/>
+      <w:r>
+        <w:t>Géorisques</w:t>
+      </w:r>
+      <w:proofErr w:type="spellEnd"/>
+      <w:r>
+        <w:t>.</w:t>
+      </w:r>
+    </w:p>
+    <w:p>
+      <w:pPr>
+        <w:pStyle w:val="Commentaire"/>
+      </w:pPr>
+      <w:r>
+        <w:t>A moyen/long terme je pense que c’est l’objet du paragraphe qui suit.</w:t>
+      </w:r>
+    </w:p>
+  </w:comment>
+  <w:comment w:id="3" w:author="GOULAMOUSSÈNE Youven" w:date="2023-04-18T09:13:00Z" w:initials="BRIL">
+    <w:p>
+      <w:pPr>
+        <w:pStyle w:val="Commentaire"/>
+      </w:pPr>
+      <w:r>
+        <w:rPr>
+          <w:rStyle w:val="Marquedecommentaire"/>
+        </w:rPr>
+        <w:annotationRef/>
+      </w:r>
+      <w:r>
+        <w:t xml:space="preserve">Comment envisage-t-on la vérification et dire que la donnée sera de qualité ? </w:t>
+      </w:r>
+    </w:p>
+  </w:comment>
+  <w:comment w:id="4" w:author="Gilles Cebelieu" w:date="2023-05-03T09:59:00Z" w:initials="GC">
+    <w:p>
+      <w:pPr>
+        <w:pStyle w:val="Commentaire"/>
+      </w:pPr>
+      <w:r>
+        <w:rPr>
+          <w:rStyle w:val="Marquedecommentaire"/>
+        </w:rPr>
+        <w:annotationRef/>
+      </w:r>
+      <w:r>
+        <w:t xml:space="preserve">A voir avec DAGSI et </w:t>
+      </w:r>
+      <w:proofErr w:type="spellStart"/>
+      <w:r>
+        <w:t>Géorisques</w:t>
+      </w:r>
+      <w:proofErr w:type="spellEnd"/>
+      <w:r>
+        <w:t>.</w:t>
+      </w:r>
+    </w:p>
+    <w:p>
+      <w:pPr>
+        <w:pStyle w:val="Commentaire"/>
+      </w:pPr>
+      <w:r>
+        <w:t xml:space="preserve">Au niveau des </w:t>
+      </w:r>
+      <w:proofErr w:type="spellStart"/>
+      <w:r>
+        <w:t>géostandards</w:t>
+      </w:r>
+      <w:proofErr w:type="spellEnd"/>
+      <w:r>
+        <w:t xml:space="preserve"> </w:t>
+      </w:r>
+      <w:proofErr w:type="gramStart"/>
+      <w:r>
+        <w:t>risques</w:t>
+      </w:r>
+      <w:proofErr w:type="gramEnd"/>
+      <w:r>
+        <w:t>, on peut définir des critères de qualité à respecter. Selon le type, certains critères peuvent être vérifiés en validation amont.</w:t>
+      </w:r>
+    </w:p>
+  </w:comment>
+  <w:comment w:id="5" w:author="GOULAMOUSSÈNE Youven" w:date="2023-04-18T09:18:00Z" w:initials="BRIL">
+    <w:p>
+      <w:pPr>
+        <w:pStyle w:val="Commentaire"/>
+      </w:pPr>
+      <w:r>
+        <w:rPr>
+          <w:rStyle w:val="Marquedecommentaire"/>
+        </w:rPr>
+        <w:annotationRef/>
+      </w:r>
+      <w:r>
+        <w:t xml:space="preserve">Il y a uniquement GASPAR ? </w:t>
+      </w:r>
+      <w:proofErr w:type="gramStart"/>
+      <w:r>
+        <w:t>ou</w:t>
+      </w:r>
+      <w:proofErr w:type="gramEnd"/>
+      <w:r>
+        <w:t xml:space="preserve"> d’autres SI ?</w:t>
+      </w:r>
+    </w:p>
+    <w:p>
+      <w:pPr>
+        <w:pStyle w:val="Commentaire"/>
+      </w:pPr>
+    </w:p>
+  </w:comment>
+  <w:comment w:id="6" w:author="Gilles Cebelieu" w:date="2023-05-03T09:53:00Z" w:initials="GC">
+    <w:p>
+      <w:pPr>
+        <w:pStyle w:val="Commentaire"/>
+      </w:pPr>
+      <w:r>
+        <w:rPr>
+          <w:rStyle w:val="Marquedecommentaire"/>
+        </w:rPr>
+        <w:annotationRef/>
+      </w:r>
+      <w:r>
+        <w:t xml:space="preserve">A ma connaissance, pour la production, c’est GAPSAR qui est invoqué. Pour la diffusion, d’autres systèmes peuvent être consommateurs : </w:t>
+      </w:r>
+      <w:proofErr w:type="spellStart"/>
+      <w:r>
+        <w:t>Géorisques</w:t>
+      </w:r>
+      <w:proofErr w:type="spellEnd"/>
+      <w:r>
+        <w:t xml:space="preserve"> en premier lieu, mais aussi le GPU, SYNAPSE, ou tout autre système aval (cf. présentation </w:t>
+      </w:r>
+      <w:proofErr w:type="spellStart"/>
+      <w:r>
+        <w:t>Géorisques</w:t>
+      </w:r>
+      <w:proofErr w:type="spellEnd"/>
+      <w:r>
+        <w:t xml:space="preserve"> ci-dessus)</w:t>
+      </w:r>
+    </w:p>
+  </w:comment>
+</w:comments>
+</file>
+
+<file path=word/commentsExtended.xml><?xml version="1.0" encoding="utf-8"?>
+<w15:commentsEx xmlns:wpc="http://schemas.microsoft.com/office/word/2010/wordprocessingCanvas" xmlns:cx="http://schemas.microsoft.com/office/drawing/2014/chartex" xmlns:cx1="http://schemas.microsoft.com/office/drawing/2015/9/8/chartex" xmlns:mc="http://schemas.openxmlformats.org/markup-compatibility/2006" xmlns:o="urn:schemas-microsoft-com:office:office" xmlns:r="http://schemas.openxmlformats.org/officeDocument/2006/relationships" xmlns:m="http://schemas.openxmlformats.org/officeDocument/2006/math" xmlns:v="urn:schemas-microsoft-com:vml" xmlns:wp14="http://schemas.microsoft.com/office/word/2010/wordprocessingDrawing" xmlns:wp="http://schemas.openxmlformats.org/drawingml/2006/wordprocessingDrawing" xmlns:w10="urn:schemas-microsoft-com:office:word" xmlns:w="http://schemas.openxmlformats.org/wordprocessingml/2006/main" xmlns:w14="http://schemas.microsoft.com/office/word/2010/wordml" xmlns:w15="http://schemas.microsoft.com/office/word/2012/wordml" xmlns:w16se="http://schemas.microsoft.com/office/word/2015/wordml/symex" xmlns:wpg="http://schemas.microsoft.com/office/word/2010/wordprocessingGroup" xmlns:wpi="http://schemas.microsoft.com/office/word/2010/wordprocessingInk" xmlns:wne="http://schemas.microsoft.com/office/word/2006/wordml" xmlns:wps="http://schemas.microsoft.com/office/word/2010/wordprocessingShape" mc:Ignorable="w14 w15 w16se wp14">
+  <w15:commentEx w15:paraId="699D3460" w15:done="0"/>
+  <w15:commentEx w15:paraId="4EEF36BE" w15:done="0"/>
+  <w15:commentEx w15:paraId="4A13F821" w15:done="0"/>
+  <w15:commentEx w15:paraId="06E0F2CB" w15:done="0"/>
+</w15:commentsEx>
 </file>
 
 <file path=word/endnotes.xml><?xml version="1.0" encoding="utf-8"?>
@@ -2575,7 +2838,7 @@
         <w:rFonts w:ascii="Arial" w:hAnsi="Arial" w:cs="Arial"/>
         <w:noProof/>
       </w:rPr>
-      <w:t>2</w:t>
+      <w:t>1</w:t>
     </w:r>
     <w:r>
       <w:rPr>
@@ -4051,6 +4314,14 @@
     <w:abstractNumId w:val="1"/>
   </w:num>
 </w:numbering>
+</file>
+
+<file path=word/people.xml><?xml version="1.0" encoding="utf-8"?>
+<w15:people xmlns:wpc="http://schemas.microsoft.com/office/word/2010/wordprocessingCanvas" xmlns:cx="http://schemas.microsoft.com/office/drawing/2014/chartex" xmlns:cx1="http://schemas.microsoft.com/office/drawing/2015/9/8/chartex" xmlns:mc="http://schemas.openxmlformats.org/markup-compatibility/2006" xmlns:o="urn:schemas-microsoft-com:office:office" xmlns:r="http://schemas.openxmlformats.org/officeDocument/2006/relationships" xmlns:m="http://schemas.openxmlformats.org/officeDocument/2006/math" xmlns:v="urn:schemas-microsoft-com:vml" xmlns:wp14="http://schemas.microsoft.com/office/word/2010/wordprocessingDrawing" xmlns:wp="http://schemas.openxmlformats.org/drawingml/2006/wordprocessingDrawing" xmlns:w10="urn:schemas-microsoft-com:office:word" xmlns:w="http://schemas.openxmlformats.org/wordprocessingml/2006/main" xmlns:w14="http://schemas.microsoft.com/office/word/2010/wordml" xmlns:w15="http://schemas.microsoft.com/office/word/2012/wordml" xmlns:w16se="http://schemas.microsoft.com/office/word/2015/wordml/symex" xmlns:wpg="http://schemas.microsoft.com/office/word/2010/wordprocessingGroup" xmlns:wpi="http://schemas.microsoft.com/office/word/2010/wordprocessingInk" xmlns:wne="http://schemas.microsoft.com/office/word/2006/wordml" xmlns:wps="http://schemas.microsoft.com/office/word/2010/wordprocessingShape" mc:Ignorable="w14 w15 w16se wp14">
+  <w15:person w15:author="GOULAMOUSSÈNE Youven">
+    <w15:presenceInfo w15:providerId="Windows Live" w15:userId="9108143b4e8aeebd"/>
+  </w15:person>
+</w15:people>
 </file>
 
 <file path=word/styles.xml><?xml version="1.0" encoding="utf-8"?>
@@ -5253,7 +5524,7 @@
 </file>
 
 <file path=customXml/itemProps1.xml><?xml version="1.0" encoding="utf-8"?>
-<ds:datastoreItem xmlns:ds="http://schemas.openxmlformats.org/officeDocument/2006/customXml" ds:itemID="{7C653D77-5B8E-43F9-817C-2F8E6746DCC1}">
+<ds:datastoreItem xmlns:ds="http://schemas.openxmlformats.org/officeDocument/2006/customXml" ds:itemID="{99768D46-47CB-4F75-8372-9BC6FFC46AF8}">
   <ds:schemaRefs>
     <ds:schemaRef ds:uri="http://schemas.openxmlformats.org/officeDocument/2006/bibliography"/>
   </ds:schemaRefs>

</xml_diff>